<commit_message>
Added Meeting Agendas and Briefs
Added all the missing Agendas and Briefs from prior meetings
</commit_message>
<xml_diff>
--- a/Progress Documentation/Agendas/15.03 Agenda.docx
+++ b/Progress Documentation/Agendas/15.03 Agenda.docx
@@ -1,6 +1,6 @@
 
 <file path=word/document.xml><?xml version="1.0" encoding="utf-8"?>
-<w:document xmlns:wpc="http://schemas.microsoft.com/office/word/2010/wordprocessingCanvas" xmlns:cx="http://schemas.microsoft.com/office/drawing/2014/chartex" xmlns:cx1="http://schemas.microsoft.com/office/drawing/2015/9/8/chartex" xmlns:cx2="http://schemas.microsoft.com/office/drawing/2015/10/21/chartex" xmlns:cx3="http://schemas.microsoft.com/office/drawing/2016/5/9/chartex" xmlns:cx4="http://schemas.microsoft.com/office/drawing/2016/5/10/chartex" xmlns:cx5="http://schemas.microsoft.com/office/drawing/2016/5/11/chartex" xmlns:cx6="http://schemas.microsoft.com/office/drawing/2016/5/12/chartex" xmlns:cx7="http://schemas.microsoft.com/office/drawing/2016/5/13/chartex" xmlns:cx8="http://schemas.microsoft.com/office/drawing/2016/5/14/chartex" xmlns:mc="http://schemas.openxmlformats.org/markup-compatibility/2006" xmlns:aink="http://schemas.microsoft.com/office/drawing/2016/ink" xmlns:am3d="http://schemas.microsoft.com/office/drawing/2017/model3d" xmlns:o="urn:schemas-microsoft-com:office:office" xmlns:r="http://schemas.openxmlformats.org/officeDocument/2006/relationships" xmlns:m="http://schemas.openxmlformats.org/officeDocument/2006/math" xmlns:v="urn:schemas-microsoft-com:vml" xmlns:wp14="http://schemas.microsoft.com/office/word/2010/wordprocessingDrawing" xmlns:wp="http://schemas.openxmlformats.org/drawingml/2006/wordprocessingDrawing" xmlns:w10="urn:schemas-microsoft-com:office:word" xmlns:w="http://schemas.openxmlformats.org/wordprocessingml/2006/main" xmlns:w14="http://schemas.microsoft.com/office/word/2010/wordml" xmlns:w15="http://schemas.microsoft.com/office/word/2012/wordml" xmlns:w16cex="http://schemas.microsoft.com/office/word/2018/wordml/cex" xmlns:w16cid="http://schemas.microsoft.com/office/word/2016/wordml/cid" xmlns:w16="http://schemas.microsoft.com/office/word/2018/wordml" xmlns:w16se="http://schemas.microsoft.com/office/word/2015/wordml/symex" xmlns:wpg="http://schemas.microsoft.com/office/word/2010/wordprocessingGroup" xmlns:wpi="http://schemas.microsoft.com/office/word/2010/wordprocessingInk" xmlns:wne="http://schemas.microsoft.com/office/word/2006/wordml" xmlns:wps="http://schemas.microsoft.com/office/word/2010/wordprocessingShape" mc:Ignorable="w14 w15 w16se w16cid w16 w16cex wp14">
+<w:document xmlns:wpc="http://schemas.microsoft.com/office/word/2010/wordprocessingCanvas" xmlns:cx="http://schemas.microsoft.com/office/drawing/2014/chartex" xmlns:cx1="http://schemas.microsoft.com/office/drawing/2015/9/8/chartex" xmlns:cx2="http://schemas.microsoft.com/office/drawing/2015/10/21/chartex" xmlns:cx3="http://schemas.microsoft.com/office/drawing/2016/5/9/chartex" xmlns:cx4="http://schemas.microsoft.com/office/drawing/2016/5/10/chartex" xmlns:cx5="http://schemas.microsoft.com/office/drawing/2016/5/11/chartex" xmlns:cx6="http://schemas.microsoft.com/office/drawing/2016/5/12/chartex" xmlns:cx7="http://schemas.microsoft.com/office/drawing/2016/5/13/chartex" xmlns:cx8="http://schemas.microsoft.com/office/drawing/2016/5/14/chartex" xmlns:mc="http://schemas.openxmlformats.org/markup-compatibility/2006" xmlns:aink="http://schemas.microsoft.com/office/drawing/2016/ink" xmlns:am3d="http://schemas.microsoft.com/office/drawing/2017/model3d" xmlns:o="urn:schemas-microsoft-com:office:office" xmlns:r="http://schemas.openxmlformats.org/officeDocument/2006/relationships" xmlns:m="http://schemas.openxmlformats.org/officeDocument/2006/math" xmlns:v="urn:schemas-microsoft-com:vml" xmlns:wp14="http://schemas.microsoft.com/office/word/2010/wordprocessingDrawing" xmlns:wp="http://schemas.openxmlformats.org/drawingml/2006/wordprocessingDrawing" xmlns:w10="urn:schemas-microsoft-com:office:word" xmlns:w="http://schemas.openxmlformats.org/wordprocessingml/2006/main" xmlns:w14="http://schemas.microsoft.com/office/word/2010/wordml" xmlns:w15="http://schemas.microsoft.com/office/word/2012/wordml" xmlns:w16cex="http://schemas.microsoft.com/office/word/2018/wordml/cex" xmlns:w16cid="http://schemas.microsoft.com/office/word/2016/wordml/cid" xmlns:w16="http://schemas.microsoft.com/office/word/2018/wordml" xmlns:w16sdtdh="http://schemas.microsoft.com/office/word/2020/wordml/sdtdatahash" xmlns:w16se="http://schemas.microsoft.com/office/word/2015/wordml/symex" xmlns:wpg="http://schemas.microsoft.com/office/word/2010/wordprocessingGroup" xmlns:wpi="http://schemas.microsoft.com/office/word/2010/wordprocessingInk" xmlns:wne="http://schemas.microsoft.com/office/word/2006/wordml" xmlns:wps="http://schemas.microsoft.com/office/word/2010/wordprocessingShape" mc:Ignorable="w14 w15 w16se w16cid w16 w16cex w16sdtdh wp14">
   <w:body>
     <w:p>
       <w:pPr>
@@ -13,14 +13,20 @@
         <w:rPr>
           <w:lang w:val="en-GB"/>
         </w:rPr>
-        <w:t>Group Project Agenda – Monday 15</w:t>
+        <w:t>Group Project Agenda – Monday 1</w:t>
+      </w:r>
+      <w:r>
+        <w:rPr>
+          <w:lang w:val="en-GB"/>
+        </w:rPr>
+        <w:t>5</w:t>
       </w:r>
       <w:r>
         <w:rPr>
           <w:vertAlign w:val="superscript"/>
           <w:lang w:val="en-GB"/>
         </w:rPr>
-        <w:t>th</w:t>
+        <w:t>h</w:t>
       </w:r>
       <w:r>
         <w:rPr>
@@ -214,19 +220,11 @@
           <w:lang w:val="en-GB"/>
         </w:rPr>
       </w:pPr>
-      <w:proofErr w:type="spellStart"/>
-      <w:r>
-        <w:rPr>
-          <w:lang w:val="en-GB"/>
-        </w:rPr>
-        <w:t>Ercan</w:t>
-      </w:r>
-      <w:proofErr w:type="spellEnd"/>
-      <w:r>
-        <w:rPr>
-          <w:lang w:val="en-GB"/>
-        </w:rPr>
-        <w:t xml:space="preserve"> finds a way to present progress documents on GitHub, making it available for all to view (including our lecturers)</w:t>
+      <w:r>
+        <w:rPr>
+          <w:lang w:val="en-GB"/>
+        </w:rPr>
+        <w:t>Ercan finds a way to present progress documents on GitHub, making it available for all to view (including our lecturers)</w:t>
       </w:r>
     </w:p>
     <w:p>
@@ -472,7 +470,7 @@
 </file>
 
 <file path=word/numbering.xml><?xml version="1.0" encoding="utf-8"?>
-<w:numbering xmlns:wpc="http://schemas.microsoft.com/office/word/2010/wordprocessingCanvas" xmlns:cx="http://schemas.microsoft.com/office/drawing/2014/chartex" xmlns:cx1="http://schemas.microsoft.com/office/drawing/2015/9/8/chartex" xmlns:cx2="http://schemas.microsoft.com/office/drawing/2015/10/21/chartex" xmlns:cx3="http://schemas.microsoft.com/office/drawing/2016/5/9/chartex" xmlns:cx4="http://schemas.microsoft.com/office/drawing/2016/5/10/chartex" xmlns:cx5="http://schemas.microsoft.com/office/drawing/2016/5/11/chartex" xmlns:cx6="http://schemas.microsoft.com/office/drawing/2016/5/12/chartex" xmlns:cx7="http://schemas.microsoft.com/office/drawing/2016/5/13/chartex" xmlns:cx8="http://schemas.microsoft.com/office/drawing/2016/5/14/chartex" xmlns:mc="http://schemas.openxmlformats.org/markup-compatibility/2006" xmlns:aink="http://schemas.microsoft.com/office/drawing/2016/ink" xmlns:am3d="http://schemas.microsoft.com/office/drawing/2017/model3d" xmlns:o="urn:schemas-microsoft-com:office:office" xmlns:r="http://schemas.openxmlformats.org/officeDocument/2006/relationships" xmlns:m="http://schemas.openxmlformats.org/officeDocument/2006/math" xmlns:v="urn:schemas-microsoft-com:vml" xmlns:wp14="http://schemas.microsoft.com/office/word/2010/wordprocessingDrawing" xmlns:wp="http://schemas.openxmlformats.org/drawingml/2006/wordprocessingDrawing" xmlns:w10="urn:schemas-microsoft-com:office:word" xmlns:w="http://schemas.openxmlformats.org/wordprocessingml/2006/main" xmlns:w14="http://schemas.microsoft.com/office/word/2010/wordml" xmlns:w15="http://schemas.microsoft.com/office/word/2012/wordml" xmlns:w16cex="http://schemas.microsoft.com/office/word/2018/wordml/cex" xmlns:w16cid="http://schemas.microsoft.com/office/word/2016/wordml/cid" xmlns:w16="http://schemas.microsoft.com/office/word/2018/wordml" xmlns:w16se="http://schemas.microsoft.com/office/word/2015/wordml/symex" xmlns:wpg="http://schemas.microsoft.com/office/word/2010/wordprocessingGroup" xmlns:wpi="http://schemas.microsoft.com/office/word/2010/wordprocessingInk" xmlns:wne="http://schemas.microsoft.com/office/word/2006/wordml" xmlns:wps="http://schemas.microsoft.com/office/word/2010/wordprocessingShape" mc:Ignorable="w14 w15 w16se w16cid w16 w16cex wp14">
+<w:numbering xmlns:wpc="http://schemas.microsoft.com/office/word/2010/wordprocessingCanvas" xmlns:cx="http://schemas.microsoft.com/office/drawing/2014/chartex" xmlns:cx1="http://schemas.microsoft.com/office/drawing/2015/9/8/chartex" xmlns:cx2="http://schemas.microsoft.com/office/drawing/2015/10/21/chartex" xmlns:cx3="http://schemas.microsoft.com/office/drawing/2016/5/9/chartex" xmlns:cx4="http://schemas.microsoft.com/office/drawing/2016/5/10/chartex" xmlns:cx5="http://schemas.microsoft.com/office/drawing/2016/5/11/chartex" xmlns:cx6="http://schemas.microsoft.com/office/drawing/2016/5/12/chartex" xmlns:cx7="http://schemas.microsoft.com/office/drawing/2016/5/13/chartex" xmlns:cx8="http://schemas.microsoft.com/office/drawing/2016/5/14/chartex" xmlns:mc="http://schemas.openxmlformats.org/markup-compatibility/2006" xmlns:aink="http://schemas.microsoft.com/office/drawing/2016/ink" xmlns:am3d="http://schemas.microsoft.com/office/drawing/2017/model3d" xmlns:o="urn:schemas-microsoft-com:office:office" xmlns:r="http://schemas.openxmlformats.org/officeDocument/2006/relationships" xmlns:m="http://schemas.openxmlformats.org/officeDocument/2006/math" xmlns:v="urn:schemas-microsoft-com:vml" xmlns:wp14="http://schemas.microsoft.com/office/word/2010/wordprocessingDrawing" xmlns:wp="http://schemas.openxmlformats.org/drawingml/2006/wordprocessingDrawing" xmlns:w10="urn:schemas-microsoft-com:office:word" xmlns:w="http://schemas.openxmlformats.org/wordprocessingml/2006/main" xmlns:w14="http://schemas.microsoft.com/office/word/2010/wordml" xmlns:w15="http://schemas.microsoft.com/office/word/2012/wordml" xmlns:w16cex="http://schemas.microsoft.com/office/word/2018/wordml/cex" xmlns:w16cid="http://schemas.microsoft.com/office/word/2016/wordml/cid" xmlns:w16="http://schemas.microsoft.com/office/word/2018/wordml" xmlns:w16sdtdh="http://schemas.microsoft.com/office/word/2020/wordml/sdtdatahash" xmlns:w16se="http://schemas.microsoft.com/office/word/2015/wordml/symex" xmlns:wpg="http://schemas.microsoft.com/office/word/2010/wordprocessingGroup" xmlns:wpi="http://schemas.microsoft.com/office/word/2010/wordprocessingInk" xmlns:wne="http://schemas.microsoft.com/office/word/2006/wordml" xmlns:wps="http://schemas.microsoft.com/office/word/2010/wordprocessingShape" mc:Ignorable="w14 w15 w16se w16cid w16 w16cex w16sdtdh wp14">
   <w:numPicBullet w:numPicBulletId="0">
     <w:pict>
       <v:shapetype id="_x0000_t75" coordsize="21600,21600" o:spt="75" o:preferrelative="t" path="m@4@5l@4@11@9@11@9@5xe" filled="f" stroked="f">
@@ -494,7 +492,7 @@
         <v:path o:extrusionok="f" gradientshapeok="t" o:connecttype="rect"/>
         <o:lock v:ext="edit" aspectratio="t"/>
       </v:shapetype>
-      <v:shape id="_x0000_i1039" type="#_x0000_t75" style="width:15.3pt;height:15.3pt" o:bullet="t">
+      <v:shape id="_x0000_i1147" type="#_x0000_t75" style="width:15pt;height:15pt" o:bullet="t">
         <v:imagedata r:id="rId1" o:title="mso31F6"/>
       </v:shape>
     </w:pict>
@@ -619,7 +617,7 @@
 </file>
 
 <file path=word/styles.xml><?xml version="1.0" encoding="utf-8"?>
-<w:styles xmlns:mc="http://schemas.openxmlformats.org/markup-compatibility/2006" xmlns:r="http://schemas.openxmlformats.org/officeDocument/2006/relationships" xmlns:w="http://schemas.openxmlformats.org/wordprocessingml/2006/main" xmlns:w14="http://schemas.microsoft.com/office/word/2010/wordml" xmlns:w15="http://schemas.microsoft.com/office/word/2012/wordml" xmlns:w16cex="http://schemas.microsoft.com/office/word/2018/wordml/cex" xmlns:w16cid="http://schemas.microsoft.com/office/word/2016/wordml/cid" xmlns:w16="http://schemas.microsoft.com/office/word/2018/wordml" xmlns:w16se="http://schemas.microsoft.com/office/word/2015/wordml/symex" mc:Ignorable="w14 w15 w16se w16cid w16 w16cex">
+<w:styles xmlns:mc="http://schemas.openxmlformats.org/markup-compatibility/2006" xmlns:r="http://schemas.openxmlformats.org/officeDocument/2006/relationships" xmlns:w="http://schemas.openxmlformats.org/wordprocessingml/2006/main" xmlns:w14="http://schemas.microsoft.com/office/word/2010/wordml" xmlns:w15="http://schemas.microsoft.com/office/word/2012/wordml" xmlns:w16cex="http://schemas.microsoft.com/office/word/2018/wordml/cex" xmlns:w16cid="http://schemas.microsoft.com/office/word/2016/wordml/cid" xmlns:w16="http://schemas.microsoft.com/office/word/2018/wordml" xmlns:w16sdtdh="http://schemas.microsoft.com/office/word/2020/wordml/sdtdatahash" xmlns:w16se="http://schemas.microsoft.com/office/word/2015/wordml/symex" mc:Ignorable="w14 w15 w16se w16cid w16 w16cex w16sdtdh">
   <w:docDefaults>
     <w:rPrDefault>
       <w:rPr>
@@ -1048,6 +1046,7 @@
   <w:style w:type="character" w:default="1" w:styleId="DefaultParagraphFont">
     <w:name w:val="Default Paragraph Font"/>
     <w:uiPriority w:val="1"/>
+    <w:semiHidden/>
     <w:unhideWhenUsed/>
   </w:style>
   <w:style w:type="table" w:default="1" w:styleId="TableNormal">

</xml_diff>